<commit_message>
Segunda entrefa (fase 2)
</commit_message>
<xml_diff>
--- a/FASE 2/Avance/2.4_GuiaEstudiante_Fase 2_DesarrolloProyecto APT.docx
+++ b/FASE 2/Avance/2.4_GuiaEstudiante_Fase 2_DesarrolloProyecto APT.docx
@@ -467,12 +467,12 @@
           <wp:inline distB="114300" distT="114300" distL="114300" distR="114300">
             <wp:extent cx="5399730" cy="2019300"/>
             <wp:effectExtent b="0" l="0" r="0" t="0"/>
-            <wp:docPr id="32" name="image3.png"/>
+            <wp:docPr id="32" name="image4.png"/>
             <a:graphic>
               <a:graphicData uri="http://schemas.openxmlformats.org/drawingml/2006/picture">
                 <pic:pic>
                   <pic:nvPicPr>
-                    <pic:cNvPr id="0" name="image3.png"/>
+                    <pic:cNvPr id="0" name="image4.png"/>
                     <pic:cNvPicPr preferRelativeResize="0"/>
                   </pic:nvPicPr>
                   <pic:blipFill>
@@ -1518,14 +1518,12 @@
         <w:jc w:val="both"/>
         <w:rPr>
           <w:rFonts w:ascii="Calibri" w:cs="Calibri" w:eastAsia="Calibri" w:hAnsi="Calibri"/>
-          <w:color w:val="ff0000"/>
         </w:rPr>
       </w:pPr>
       <w:r>
         <w:rPr>
           <w:rFonts w:ascii="Calibri" w:cs="Calibri" w:eastAsia="Calibri" w:hAnsi="Calibri"/>
           <w:b w:val="1"/>
-          <w:color w:val="ff0000"/>
           <w:rtl w:val="0"/>
         </w:rPr>
         <w:t xml:space="preserve">Épicas e Historias de Usuario:</w:t>
@@ -1533,7 +1531,6 @@
       <w:r>
         <w:rPr>
           <w:rFonts w:ascii="Calibri" w:cs="Calibri" w:eastAsia="Calibri" w:hAnsi="Calibri"/>
-          <w:color w:val="ff0000"/>
           <w:rtl w:val="0"/>
         </w:rPr>
         <w:t xml:space="preserve"> </w:t>
@@ -1546,13 +1543,11 @@
         <w:jc w:val="both"/>
         <w:rPr>
           <w:rFonts w:ascii="Calibri" w:cs="Calibri" w:eastAsia="Calibri" w:hAnsi="Calibri"/>
-          <w:color w:val="ff0000"/>
-        </w:rPr>
-      </w:pPr>
-      <w:r>
-        <w:rPr>
-          <w:rFonts w:ascii="Calibri" w:cs="Calibri" w:eastAsia="Calibri" w:hAnsi="Calibri"/>
-          <w:color w:val="ff0000"/>
+        </w:rPr>
+      </w:pPr>
+      <w:r>
+        <w:rPr>
+          <w:rFonts w:ascii="Calibri" w:cs="Calibri" w:eastAsia="Calibri" w:hAnsi="Calibri"/>
           <w:rtl w:val="0"/>
         </w:rPr>
         <w:t xml:space="preserve">Se adjunta documentación en la carpeta de anexos.</w:t>
@@ -1565,14 +1560,12 @@
         <w:jc w:val="both"/>
         <w:rPr>
           <w:rFonts w:ascii="Calibri" w:cs="Calibri" w:eastAsia="Calibri" w:hAnsi="Calibri"/>
-          <w:color w:val="ff0000"/>
         </w:rPr>
       </w:pPr>
       <w:r>
         <w:rPr>
           <w:rFonts w:ascii="Calibri" w:cs="Calibri" w:eastAsia="Calibri" w:hAnsi="Calibri"/>
           <w:b w:val="1"/>
-          <w:color w:val="0000ff"/>
           <w:rtl w:val="0"/>
         </w:rPr>
         <w:t xml:space="preserve">Matriz módulo o funciones del producto versus Historias de usuario: </w:t>
@@ -1589,13 +1582,11 @@
         <w:jc w:val="both"/>
         <w:rPr>
           <w:rFonts w:ascii="Calibri" w:cs="Calibri" w:eastAsia="Calibri" w:hAnsi="Calibri"/>
-          <w:color w:val="ff0000"/>
-        </w:rPr>
-      </w:pPr>
-      <w:r>
-        <w:rPr>
-          <w:rFonts w:ascii="Calibri" w:cs="Calibri" w:eastAsia="Calibri" w:hAnsi="Calibri"/>
-          <w:color w:val="ff0000"/>
+        </w:rPr>
+      </w:pPr>
+      <w:r>
+        <w:rPr>
+          <w:rFonts w:ascii="Calibri" w:cs="Calibri" w:eastAsia="Calibri" w:hAnsi="Calibri"/>
           <w:rtl w:val="0"/>
         </w:rPr>
         <w:t xml:space="preserve">Se adjunta documentación en la carpeta de anexos.</w:t>
@@ -13380,12 +13371,12 @@
           <wp:inline distB="114300" distT="114300" distL="114300" distR="114300">
             <wp:extent cx="5363527" cy="3371850"/>
             <wp:effectExtent b="0" l="0" r="0" t="0"/>
-            <wp:docPr id="30" name="image2.png"/>
+            <wp:docPr id="30" name="image3.png"/>
             <a:graphic>
               <a:graphicData uri="http://schemas.openxmlformats.org/drawingml/2006/picture">
                 <pic:pic>
                   <pic:nvPicPr>
-                    <pic:cNvPr id="0" name="image2.png"/>
+                    <pic:cNvPr id="0" name="image3.png"/>
                     <pic:cNvPicPr preferRelativeResize="0"/>
                   </pic:nvPicPr>
                   <pic:blipFill>
@@ -14590,7 +14581,7 @@
           <w:rFonts w:ascii="Calibri" w:cs="Calibri" w:eastAsia="Calibri" w:hAnsi="Calibri"/>
           <w:rtl w:val="0"/>
         </w:rPr>
-        <w:t xml:space="preserve">Problemas con la Autenticación JWT: Durante la implementación del sistema de autenticación con JWT, hubo dificultades en la configuración adecuada de la expiración de los tokens y la validación de roles de usuario. Estos problemas afectaron la gestión segura del acceso y la comunicación dentro de la aplicación, lo cual exigió un trabajo adicional para configurar y probar el proceso de autenticación.</w:t>
+        <w:t xml:space="preserve">Problemas con la autenticación JWT: Durante la implementación del sistema de autenticación con JWT, hubo dificultades en la configuración adecuada de la expiración de los tokens y la validación de roles de usuario. Estos problemas afectaron la gestión segura del acceso y la comunicación dentro de la aplicación, lo cual exigió un trabajo adicional para configurar y probar el proceso de autenticación.</w:t>
       </w:r>
     </w:p>
     <w:p>
@@ -14626,7 +14617,7 @@
           <w:rFonts w:ascii="Calibri" w:cs="Calibri" w:eastAsia="Calibri" w:hAnsi="Calibri"/>
           <w:rtl w:val="0"/>
         </w:rPr>
-        <w:t xml:space="preserve">Cobertura de Pruebas Unitarias: Las pruebas unitarias se convirtieron en un reto, ya que la cobertura no era suficiente para algunos módulos críticos del sistema. Esto dificultó la validación de los componentes individuales y afectó el avance hacia las siguientes fases del desarrollo. La cobertura inadecuada generó preocupaciones respecto a la calidad y la estabilidad del software, lo cual requirió asignar más tiempo para mejorar y extender dichas pruebas.</w:t>
+        <w:t xml:space="preserve">Cobertura de Pruebas Unitarias: Las pruebas unitarias se convirtieron en un reto, ya que la cobertura no era suficiente para algunos módulos críticos del sistema. Esto dificulta la validación de los componentes individuales y afectó el avance hacia las siguientes fases del desarrollo. La cobertura inadecuada generó preocupaciones respecto a la calidad y la estabilidad del software, lo cual requirió asignar más tiempo para mejorar y extender dichas pruebas.</w:t>
       </w:r>
     </w:p>
     <w:p>
@@ -15056,12 +15047,12 @@
               <wp:inline distB="0" distT="0" distL="0" distR="0">
                 <wp:extent cx="1996440" cy="428625"/>
                 <wp:effectExtent b="0" l="0" r="0" t="0"/>
-                <wp:docPr descr="http://www.duoc.cl/normasgraficas/normasgraficas/marca-duoc/6logo-fondo-transparente/fondo-transparente.png" id="31" name="image4.png"/>
+                <wp:docPr descr="http://www.duoc.cl/normasgraficas/normasgraficas/marca-duoc/6logo-fondo-transparente/fondo-transparente.png" id="31" name="image2.png"/>
                 <a:graphic>
                   <a:graphicData uri="http://schemas.openxmlformats.org/drawingml/2006/picture">
                     <pic:pic>
                       <pic:nvPicPr>
-                        <pic:cNvPr descr="http://www.duoc.cl/normasgraficas/normasgraficas/marca-duoc/6logo-fondo-transparente/fondo-transparente.png" id="0" name="image4.png"/>
+                        <pic:cNvPr descr="http://www.duoc.cl/normasgraficas/normasgraficas/marca-duoc/6logo-fondo-transparente/fondo-transparente.png" id="0" name="image2.png"/>
                         <pic:cNvPicPr preferRelativeResize="0"/>
                       </pic:nvPicPr>
                       <pic:blipFill>

</xml_diff>